<commit_message>
Suscripcion a revistas y Diagrama De Actividad para pruebas del proyecto (by Fernanda)
</commit_message>
<xml_diff>
--- a/MER/Suscripción a Revistas/Mapeo Suscripción a Revistas.docx
+++ b/MER/Suscripción a Revistas/Mapeo Suscripción a Revistas.docx
@@ -70,6 +70,7 @@
         </w:rPr>
         <w:t xml:space="preserve">Suscripción: </w:t>
       </w:r>
+      <w:proofErr w:type="spellStart"/>
       <w:r>
         <w:rPr>
           <w:rFonts w:ascii="Arial" w:hAnsi="Arial"/>
@@ -79,6 +80,7 @@
         </w:rPr>
         <w:t>OIDSuscripción</w:t>
       </w:r>
+      <w:proofErr w:type="spellEnd"/>
       <w:r>
         <w:rPr>
           <w:rFonts w:ascii="Arial" w:hAnsi="Arial"/>
@@ -93,24 +95,107 @@
           <w:sz w:val="26"/>
           <w:szCs w:val="26"/>
         </w:rPr>
-        <w:t xml:space="preserve">+ nroSuscripcion </w:t>
-      </w:r>
-      <w:r>
-        <w:rPr>
-          <w:rFonts w:ascii="Arial" w:hAnsi="Arial"/>
-          <w:sz w:val="26"/>
-          <w:szCs w:val="26"/>
-        </w:rPr>
         <w:t xml:space="preserve">+ </w:t>
       </w:r>
-      <w:r>
-        <w:rPr>
-          <w:rFonts w:ascii="Arial" w:hAnsi="Arial"/>
-          <w:sz w:val="26"/>
-          <w:szCs w:val="26"/>
-        </w:rPr>
-        <w:t xml:space="preserve">nroEntrega + calleEntrega + fechaVtoSusc + fechaPagoSusc + </w:t>
-      </w:r>
+      <w:proofErr w:type="spellStart"/>
+      <w:r>
+        <w:rPr>
+          <w:rFonts w:ascii="Arial" w:hAnsi="Arial"/>
+          <w:sz w:val="26"/>
+          <w:szCs w:val="26"/>
+        </w:rPr>
+        <w:t>nroSuscripcion</w:t>
+      </w:r>
+      <w:proofErr w:type="spellEnd"/>
+      <w:r>
+        <w:rPr>
+          <w:rFonts w:ascii="Arial" w:hAnsi="Arial"/>
+          <w:sz w:val="26"/>
+          <w:szCs w:val="26"/>
+        </w:rPr>
+        <w:t xml:space="preserve"> </w:t>
+      </w:r>
+      <w:r>
+        <w:rPr>
+          <w:rFonts w:ascii="Arial" w:hAnsi="Arial"/>
+          <w:sz w:val="26"/>
+          <w:szCs w:val="26"/>
+        </w:rPr>
+        <w:t xml:space="preserve">+ </w:t>
+      </w:r>
+      <w:proofErr w:type="spellStart"/>
+      <w:r>
+        <w:rPr>
+          <w:rFonts w:ascii="Arial" w:hAnsi="Arial"/>
+          <w:sz w:val="26"/>
+          <w:szCs w:val="26"/>
+        </w:rPr>
+        <w:t>nroEntrega</w:t>
+      </w:r>
+      <w:proofErr w:type="spellEnd"/>
+      <w:r>
+        <w:rPr>
+          <w:rFonts w:ascii="Arial" w:hAnsi="Arial"/>
+          <w:sz w:val="26"/>
+          <w:szCs w:val="26"/>
+        </w:rPr>
+        <w:t xml:space="preserve"> + </w:t>
+      </w:r>
+      <w:proofErr w:type="spellStart"/>
+      <w:r>
+        <w:rPr>
+          <w:rFonts w:ascii="Arial" w:hAnsi="Arial"/>
+          <w:sz w:val="26"/>
+          <w:szCs w:val="26"/>
+        </w:rPr>
+        <w:t>calleEntrega</w:t>
+      </w:r>
+      <w:proofErr w:type="spellEnd"/>
+      <w:r>
+        <w:rPr>
+          <w:rFonts w:ascii="Arial" w:hAnsi="Arial"/>
+          <w:sz w:val="26"/>
+          <w:szCs w:val="26"/>
+        </w:rPr>
+        <w:t xml:space="preserve"> + </w:t>
+      </w:r>
+      <w:proofErr w:type="spellStart"/>
+      <w:r>
+        <w:rPr>
+          <w:rFonts w:ascii="Arial" w:hAnsi="Arial"/>
+          <w:sz w:val="26"/>
+          <w:szCs w:val="26"/>
+        </w:rPr>
+        <w:t>fechaVtoSusc</w:t>
+      </w:r>
+      <w:proofErr w:type="spellEnd"/>
+      <w:r>
+        <w:rPr>
+          <w:rFonts w:ascii="Arial" w:hAnsi="Arial"/>
+          <w:sz w:val="26"/>
+          <w:szCs w:val="26"/>
+        </w:rPr>
+        <w:t xml:space="preserve"> + </w:t>
+      </w:r>
+      <w:proofErr w:type="spellStart"/>
+      <w:r>
+        <w:rPr>
+          <w:rFonts w:ascii="Arial" w:hAnsi="Arial"/>
+          <w:sz w:val="26"/>
+          <w:szCs w:val="26"/>
+        </w:rPr>
+        <w:t>fechaPagoSusc</w:t>
+      </w:r>
+      <w:proofErr w:type="spellEnd"/>
+      <w:r>
+        <w:rPr>
+          <w:rFonts w:ascii="Arial" w:hAnsi="Arial"/>
+          <w:sz w:val="26"/>
+          <w:szCs w:val="26"/>
+        </w:rPr>
+        <w:t xml:space="preserve"> + </w:t>
+      </w:r>
+      <w:proofErr w:type="spellStart"/>
       <w:r>
         <w:rPr>
           <w:rFonts w:ascii="Arial" w:hAnsi="Arial"/>
@@ -120,6 +205,7 @@
         </w:rPr>
         <w:t>OIDCliente</w:t>
       </w:r>
+      <w:proofErr w:type="spellEnd"/>
       <w:r>
         <w:rPr>
           <w:rFonts w:ascii="Arial" w:hAnsi="Arial"/>
@@ -128,6 +214,7 @@
         </w:rPr>
         <w:t xml:space="preserve"> + </w:t>
       </w:r>
+      <w:proofErr w:type="spellStart"/>
       <w:r>
         <w:rPr>
           <w:rFonts w:ascii="Arial" w:hAnsi="Arial"/>
@@ -137,6 +224,7 @@
         </w:rPr>
         <w:t>OIDTipoPago</w:t>
       </w:r>
+      <w:proofErr w:type="spellEnd"/>
       <w:r>
         <w:rPr>
           <w:rFonts w:ascii="Arial" w:hAnsi="Arial"/>
@@ -153,6 +241,7 @@
         </w:rPr>
         <w:t xml:space="preserve"> </w:t>
       </w:r>
+      <w:proofErr w:type="spellStart"/>
       <w:r>
         <w:rPr>
           <w:rFonts w:ascii="Arial" w:hAnsi="Arial"/>
@@ -161,6 +250,7 @@
         </w:rPr>
         <w:t>OIDZona</w:t>
       </w:r>
+      <w:proofErr w:type="spellEnd"/>
       <w:r>
         <w:rPr>
           <w:rFonts w:ascii="Arial" w:hAnsi="Arial"/>
@@ -196,14 +286,25 @@
         </w:rPr>
         <w:t xml:space="preserve">Suscripción/Publicación: </w:t>
       </w:r>
-      <w:r>
-        <w:rPr>
-          <w:rFonts w:ascii="Arial" w:hAnsi="Arial"/>
-          <w:sz w:val="26"/>
-          <w:szCs w:val="26"/>
-          <w:u w:val="single"/>
-        </w:rPr>
-        <w:t>OIDSuscripción/Publicación</w:t>
+      <w:proofErr w:type="spellStart"/>
+      <w:r>
+        <w:rPr>
+          <w:rFonts w:ascii="Arial" w:hAnsi="Arial"/>
+          <w:sz w:val="26"/>
+          <w:szCs w:val="26"/>
+          <w:u w:val="single"/>
+        </w:rPr>
+        <w:t>OIDSuscripción</w:t>
+      </w:r>
+      <w:proofErr w:type="spellEnd"/>
+      <w:r>
+        <w:rPr>
+          <w:rFonts w:ascii="Arial" w:hAnsi="Arial"/>
+          <w:sz w:val="26"/>
+          <w:szCs w:val="26"/>
+          <w:u w:val="single"/>
+        </w:rPr>
+        <w:t>/Publicación</w:t>
       </w:r>
       <w:r>
         <w:rPr>
@@ -222,6 +323,7 @@
         </w:rPr>
         <w:t xml:space="preserve"> </w:t>
       </w:r>
+      <w:proofErr w:type="spellStart"/>
       <w:r>
         <w:rPr>
           <w:rFonts w:ascii="Arial" w:hAnsi="Arial"/>
@@ -229,7 +331,17 @@
           <w:szCs w:val="26"/>
           <w:u w:val="dash"/>
         </w:rPr>
-        <w:t>OIDPublicación/Fascículo</w:t>
+        <w:t>OIDPublicación</w:t>
+      </w:r>
+      <w:proofErr w:type="spellEnd"/>
+      <w:r>
+        <w:rPr>
+          <w:rFonts w:ascii="Arial" w:hAnsi="Arial"/>
+          <w:sz w:val="26"/>
+          <w:szCs w:val="26"/>
+          <w:u w:val="dash"/>
+        </w:rPr>
+        <w:t>/Fascículo</w:t>
       </w:r>
     </w:p>
     <w:p>
@@ -257,14 +369,25 @@
         </w:rPr>
         <w:t xml:space="preserve">Publicación/Fascículo: </w:t>
       </w:r>
-      <w:r>
-        <w:rPr>
-          <w:rFonts w:ascii="Arial" w:hAnsi="Arial"/>
-          <w:sz w:val="26"/>
-          <w:szCs w:val="26"/>
-          <w:u w:val="single"/>
-        </w:rPr>
-        <w:t>OIDPublicación/Fascículo</w:t>
+      <w:proofErr w:type="spellStart"/>
+      <w:r>
+        <w:rPr>
+          <w:rFonts w:ascii="Arial" w:hAnsi="Arial"/>
+          <w:sz w:val="26"/>
+          <w:szCs w:val="26"/>
+          <w:u w:val="single"/>
+        </w:rPr>
+        <w:t>OIDPublicación</w:t>
+      </w:r>
+      <w:proofErr w:type="spellEnd"/>
+      <w:r>
+        <w:rPr>
+          <w:rFonts w:ascii="Arial" w:hAnsi="Arial"/>
+          <w:sz w:val="26"/>
+          <w:szCs w:val="26"/>
+          <w:u w:val="single"/>
+        </w:rPr>
+        <w:t>/Fascículo</w:t>
       </w:r>
       <w:r>
         <w:rPr>
@@ -280,16 +403,18 @@
           <w:sz w:val="26"/>
           <w:szCs w:val="26"/>
         </w:rPr>
-        <w:t>+ nroFasciculo</w:t>
-      </w:r>
-      <w:r>
-        <w:rPr>
-          <w:rFonts w:ascii="Arial" w:hAnsi="Arial"/>
-          <w:sz w:val="26"/>
-          <w:szCs w:val="26"/>
-        </w:rPr>
-        <w:t xml:space="preserve"> + FechaPublicación + monto</w:t>
-      </w:r>
+        <w:t xml:space="preserve">+ </w:t>
+      </w:r>
+      <w:proofErr w:type="spellStart"/>
+      <w:r>
+        <w:rPr>
+          <w:rFonts w:ascii="Arial" w:hAnsi="Arial"/>
+          <w:sz w:val="26"/>
+          <w:szCs w:val="26"/>
+        </w:rPr>
+        <w:t>nroFasciculo</w:t>
+      </w:r>
+      <w:proofErr w:type="spellEnd"/>
       <w:r>
         <w:rPr>
           <w:rFonts w:ascii="Arial" w:hAnsi="Arial"/>
@@ -298,6 +423,33 @@
         </w:rPr>
         <w:t xml:space="preserve"> + </w:t>
       </w:r>
+      <w:proofErr w:type="spellStart"/>
+      <w:r>
+        <w:rPr>
+          <w:rFonts w:ascii="Arial" w:hAnsi="Arial"/>
+          <w:sz w:val="26"/>
+          <w:szCs w:val="26"/>
+        </w:rPr>
+        <w:t>FechaPublicación</w:t>
+      </w:r>
+      <w:proofErr w:type="spellEnd"/>
+      <w:r>
+        <w:rPr>
+          <w:rFonts w:ascii="Arial" w:hAnsi="Arial"/>
+          <w:sz w:val="26"/>
+          <w:szCs w:val="26"/>
+        </w:rPr>
+        <w:t xml:space="preserve"> + monto</w:t>
+      </w:r>
+      <w:r>
+        <w:rPr>
+          <w:rFonts w:ascii="Arial" w:hAnsi="Arial"/>
+          <w:sz w:val="26"/>
+          <w:szCs w:val="26"/>
+        </w:rPr>
+        <w:t xml:space="preserve"> + </w:t>
+      </w:r>
+      <w:proofErr w:type="spellStart"/>
       <w:r>
         <w:rPr>
           <w:rFonts w:ascii="Arial" w:hAnsi="Arial"/>
@@ -307,6 +459,7 @@
         </w:rPr>
         <w:t>OIDRevista</w:t>
       </w:r>
+      <w:proofErr w:type="spellEnd"/>
     </w:p>
     <w:p>
       <w:pPr>
@@ -333,6 +486,7 @@
         </w:rPr>
         <w:t xml:space="preserve">Zona: </w:t>
       </w:r>
+      <w:proofErr w:type="spellStart"/>
       <w:r>
         <w:rPr>
           <w:rFonts w:ascii="Arial" w:hAnsi="Arial"/>
@@ -342,6 +496,7 @@
         </w:rPr>
         <w:t>OIDZona</w:t>
       </w:r>
+      <w:proofErr w:type="spellEnd"/>
       <w:r>
         <w:rPr>
           <w:rFonts w:ascii="Arial" w:hAnsi="Arial"/>
@@ -350,40 +505,89 @@
         </w:rPr>
         <w:t xml:space="preserve"> + </w:t>
       </w:r>
-      <w:r>
-        <w:rPr>
-          <w:rFonts w:ascii="Arial" w:hAnsi="Arial"/>
-          <w:sz w:val="26"/>
-          <w:szCs w:val="26"/>
-        </w:rPr>
-        <w:t>codZona + importeEnvio + tipoEntrega</w:t>
-      </w:r>
-    </w:p>
-    <w:p>
-      <w:pPr>
-        <w:rPr>
-          <w:rFonts w:ascii="Arial" w:hAnsi="Arial"/>
-          <w:sz w:val="26"/>
-          <w:szCs w:val="26"/>
-        </w:rPr>
-      </w:pPr>
-    </w:p>
-    <w:p>
-      <w:pPr>
-        <w:rPr>
-          <w:rFonts w:ascii="Arial" w:hAnsi="Arial"/>
-          <w:sz w:val="26"/>
-          <w:szCs w:val="26"/>
-        </w:rPr>
-      </w:pPr>
-      <w:r>
-        <w:rPr>
-          <w:rFonts w:ascii="Arial" w:hAnsi="Arial"/>
-          <w:sz w:val="26"/>
-          <w:szCs w:val="26"/>
-        </w:rPr>
-        <w:t xml:space="preserve">TipoPago: </w:t>
-      </w:r>
+      <w:proofErr w:type="spellStart"/>
+      <w:r>
+        <w:rPr>
+          <w:rFonts w:ascii="Arial" w:hAnsi="Arial"/>
+          <w:sz w:val="26"/>
+          <w:szCs w:val="26"/>
+        </w:rPr>
+        <w:t>codZona</w:t>
+      </w:r>
+      <w:proofErr w:type="spellEnd"/>
+      <w:r>
+        <w:rPr>
+          <w:rFonts w:ascii="Arial" w:hAnsi="Arial"/>
+          <w:sz w:val="26"/>
+          <w:szCs w:val="26"/>
+        </w:rPr>
+        <w:t xml:space="preserve"> + </w:t>
+      </w:r>
+      <w:proofErr w:type="spellStart"/>
+      <w:r>
+        <w:rPr>
+          <w:rFonts w:ascii="Arial" w:hAnsi="Arial"/>
+          <w:sz w:val="26"/>
+          <w:szCs w:val="26"/>
+        </w:rPr>
+        <w:t>importeEnvio</w:t>
+      </w:r>
+      <w:proofErr w:type="spellEnd"/>
+      <w:r>
+        <w:rPr>
+          <w:rFonts w:ascii="Arial" w:hAnsi="Arial"/>
+          <w:sz w:val="26"/>
+          <w:szCs w:val="26"/>
+        </w:rPr>
+        <w:t xml:space="preserve"> + </w:t>
+      </w:r>
+      <w:proofErr w:type="spellStart"/>
+      <w:r>
+        <w:rPr>
+          <w:rFonts w:ascii="Arial" w:hAnsi="Arial"/>
+          <w:sz w:val="26"/>
+          <w:szCs w:val="26"/>
+        </w:rPr>
+        <w:t>tipoEntrega</w:t>
+      </w:r>
+      <w:proofErr w:type="spellEnd"/>
+    </w:p>
+    <w:p>
+      <w:pPr>
+        <w:rPr>
+          <w:rFonts w:ascii="Arial" w:hAnsi="Arial"/>
+          <w:sz w:val="26"/>
+          <w:szCs w:val="26"/>
+        </w:rPr>
+      </w:pPr>
+    </w:p>
+    <w:p>
+      <w:pPr>
+        <w:rPr>
+          <w:rFonts w:ascii="Arial" w:hAnsi="Arial"/>
+          <w:sz w:val="26"/>
+          <w:szCs w:val="26"/>
+        </w:rPr>
+      </w:pPr>
+      <w:proofErr w:type="spellStart"/>
+      <w:r>
+        <w:rPr>
+          <w:rFonts w:ascii="Arial" w:hAnsi="Arial"/>
+          <w:sz w:val="26"/>
+          <w:szCs w:val="26"/>
+        </w:rPr>
+        <w:t>TipoPago</w:t>
+      </w:r>
+      <w:proofErr w:type="spellEnd"/>
+      <w:r>
+        <w:rPr>
+          <w:rFonts w:ascii="Arial" w:hAnsi="Arial"/>
+          <w:sz w:val="26"/>
+          <w:szCs w:val="26"/>
+        </w:rPr>
+        <w:t xml:space="preserve">: </w:t>
+      </w:r>
+      <w:proofErr w:type="spellStart"/>
       <w:r>
         <w:rPr>
           <w:rFonts w:ascii="Arial" w:hAnsi="Arial"/>
@@ -393,13 +597,32 @@
         </w:rPr>
         <w:t>OIDTipoPago</w:t>
       </w:r>
-      <w:r>
-        <w:rPr>
-          <w:rFonts w:ascii="Arial" w:hAnsi="Arial"/>
-          <w:sz w:val="26"/>
-          <w:szCs w:val="26"/>
-        </w:rPr>
-        <w:t xml:space="preserve"> + codPago + descripción </w:t>
+      <w:proofErr w:type="spellEnd"/>
+      <w:r>
+        <w:rPr>
+          <w:rFonts w:ascii="Arial" w:hAnsi="Arial"/>
+          <w:sz w:val="26"/>
+          <w:szCs w:val="26"/>
+        </w:rPr>
+        <w:t xml:space="preserve"> + </w:t>
+      </w:r>
+      <w:proofErr w:type="spellStart"/>
+      <w:r>
+        <w:rPr>
+          <w:rFonts w:ascii="Arial" w:hAnsi="Arial"/>
+          <w:sz w:val="26"/>
+          <w:szCs w:val="26"/>
+        </w:rPr>
+        <w:t>codPago</w:t>
+      </w:r>
+      <w:proofErr w:type="spellEnd"/>
+      <w:r>
+        <w:rPr>
+          <w:rFonts w:ascii="Arial" w:hAnsi="Arial"/>
+          <w:sz w:val="26"/>
+          <w:szCs w:val="26"/>
+        </w:rPr>
+        <w:t xml:space="preserve"> + descripción </w:t>
       </w:r>
     </w:p>
     <w:p>
@@ -427,6 +650,7 @@
         </w:rPr>
         <w:t xml:space="preserve">Cliente: </w:t>
       </w:r>
+      <w:proofErr w:type="spellStart"/>
       <w:r>
         <w:rPr>
           <w:rFonts w:ascii="Arial" w:hAnsi="Arial"/>
@@ -436,6 +660,7 @@
         </w:rPr>
         <w:t>OIDCliente</w:t>
       </w:r>
+      <w:proofErr w:type="spellEnd"/>
       <w:r>
         <w:rPr>
           <w:rFonts w:ascii="Arial" w:hAnsi="Arial"/>
@@ -450,8 +675,18 @@
           <w:sz w:val="26"/>
           <w:szCs w:val="26"/>
         </w:rPr>
-        <w:t xml:space="preserve"> CUIL/CUIT + nroCliente</w:t>
-      </w:r>
+        <w:t xml:space="preserve"> CUIL/CUIT + </w:t>
+      </w:r>
+      <w:proofErr w:type="spellStart"/>
+      <w:r>
+        <w:rPr>
+          <w:rFonts w:ascii="Arial" w:hAnsi="Arial"/>
+          <w:sz w:val="26"/>
+          <w:szCs w:val="26"/>
+        </w:rPr>
+        <w:t>nroCliente</w:t>
+      </w:r>
+      <w:proofErr w:type="spellEnd"/>
     </w:p>
     <w:p>
       <w:pPr>
@@ -478,6 +713,7 @@
         </w:rPr>
         <w:t xml:space="preserve">Empresa: </w:t>
       </w:r>
+      <w:proofErr w:type="spellStart"/>
       <w:r>
         <w:rPr>
           <w:rFonts w:ascii="Arial" w:hAnsi="Arial"/>
@@ -487,14 +723,25 @@
         </w:rPr>
         <w:t>OIDEmpresa</w:t>
       </w:r>
-      <w:r>
-        <w:rPr>
-          <w:rFonts w:ascii="Arial" w:hAnsi="Arial"/>
-          <w:sz w:val="26"/>
-          <w:szCs w:val="26"/>
-        </w:rPr>
-        <w:t xml:space="preserve"> + CUIT + razonSocial</w:t>
-      </w:r>
+      <w:proofErr w:type="spellEnd"/>
+      <w:r>
+        <w:rPr>
+          <w:rFonts w:ascii="Arial" w:hAnsi="Arial"/>
+          <w:sz w:val="26"/>
+          <w:szCs w:val="26"/>
+        </w:rPr>
+        <w:t xml:space="preserve"> + CUIT + </w:t>
+      </w:r>
+      <w:proofErr w:type="spellStart"/>
+      <w:r>
+        <w:rPr>
+          <w:rFonts w:ascii="Arial" w:hAnsi="Arial"/>
+          <w:sz w:val="26"/>
+          <w:szCs w:val="26"/>
+        </w:rPr>
+        <w:t>razonSocial</w:t>
+      </w:r>
+      <w:proofErr w:type="spellEnd"/>
     </w:p>
     <w:p>
       <w:pPr>
@@ -521,6 +768,7 @@
         </w:rPr>
         <w:t xml:space="preserve">Particular: </w:t>
       </w:r>
+      <w:proofErr w:type="spellStart"/>
       <w:r>
         <w:rPr>
           <w:rFonts w:ascii="Arial" w:hAnsi="Arial"/>
@@ -530,6 +778,7 @@
         </w:rPr>
         <w:t>OIDParticular</w:t>
       </w:r>
+      <w:proofErr w:type="spellEnd"/>
       <w:r>
         <w:rPr>
           <w:rFonts w:ascii="Arial" w:hAnsi="Arial"/>
@@ -544,34 +793,81 @@
           <w:sz w:val="26"/>
           <w:szCs w:val="26"/>
         </w:rPr>
-        <w:t xml:space="preserve"> CUIT/CUIL + nroDoc + tipoDoc + nombre + apellido</w:t>
-      </w:r>
-    </w:p>
-    <w:p>
-      <w:pPr>
-        <w:rPr>
-          <w:rFonts w:ascii="Arial" w:hAnsi="Arial"/>
-          <w:sz w:val="26"/>
-          <w:szCs w:val="26"/>
-        </w:rPr>
-      </w:pPr>
-    </w:p>
-    <w:p>
-      <w:pPr>
-        <w:rPr>
-          <w:rFonts w:ascii="Arial" w:hAnsi="Arial"/>
-          <w:sz w:val="26"/>
-          <w:szCs w:val="26"/>
-        </w:rPr>
-      </w:pPr>
-      <w:r>
-        <w:rPr>
-          <w:rFonts w:ascii="Arial" w:hAnsi="Arial"/>
-          <w:sz w:val="26"/>
-          <w:szCs w:val="26"/>
-        </w:rPr>
-        <w:t xml:space="preserve">CuentaCorriente: </w:t>
-      </w:r>
+        <w:t xml:space="preserve"> CUIT/CUIL + </w:t>
+      </w:r>
+      <w:proofErr w:type="spellStart"/>
+      <w:r>
+        <w:rPr>
+          <w:rFonts w:ascii="Arial" w:hAnsi="Arial"/>
+          <w:sz w:val="26"/>
+          <w:szCs w:val="26"/>
+        </w:rPr>
+        <w:t>nroDoc</w:t>
+      </w:r>
+      <w:proofErr w:type="spellEnd"/>
+      <w:r>
+        <w:rPr>
+          <w:rFonts w:ascii="Arial" w:hAnsi="Arial"/>
+          <w:sz w:val="26"/>
+          <w:szCs w:val="26"/>
+        </w:rPr>
+        <w:t xml:space="preserve"> + </w:t>
+      </w:r>
+      <w:proofErr w:type="spellStart"/>
+      <w:r>
+        <w:rPr>
+          <w:rFonts w:ascii="Arial" w:hAnsi="Arial"/>
+          <w:sz w:val="26"/>
+          <w:szCs w:val="26"/>
+        </w:rPr>
+        <w:t>tipoDoc</w:t>
+      </w:r>
+      <w:proofErr w:type="spellEnd"/>
+      <w:r>
+        <w:rPr>
+          <w:rFonts w:ascii="Arial" w:hAnsi="Arial"/>
+          <w:sz w:val="26"/>
+          <w:szCs w:val="26"/>
+        </w:rPr>
+        <w:t xml:space="preserve"> + nombre + apellido</w:t>
+      </w:r>
+    </w:p>
+    <w:p>
+      <w:pPr>
+        <w:rPr>
+          <w:rFonts w:ascii="Arial" w:hAnsi="Arial"/>
+          <w:sz w:val="26"/>
+          <w:szCs w:val="26"/>
+        </w:rPr>
+      </w:pPr>
+    </w:p>
+    <w:p>
+      <w:pPr>
+        <w:rPr>
+          <w:rFonts w:ascii="Arial" w:hAnsi="Arial"/>
+          <w:sz w:val="26"/>
+          <w:szCs w:val="26"/>
+        </w:rPr>
+      </w:pPr>
+      <w:proofErr w:type="spellStart"/>
+      <w:r>
+        <w:rPr>
+          <w:rFonts w:ascii="Arial" w:hAnsi="Arial"/>
+          <w:sz w:val="26"/>
+          <w:szCs w:val="26"/>
+        </w:rPr>
+        <w:t>CuentaCorriente</w:t>
+      </w:r>
+      <w:proofErr w:type="spellEnd"/>
+      <w:r>
+        <w:rPr>
+          <w:rFonts w:ascii="Arial" w:hAnsi="Arial"/>
+          <w:sz w:val="26"/>
+          <w:szCs w:val="26"/>
+        </w:rPr>
+        <w:t xml:space="preserve">: </w:t>
+      </w:r>
+      <w:proofErr w:type="spellStart"/>
       <w:r>
         <w:rPr>
           <w:rFonts w:ascii="Arial" w:hAnsi="Arial"/>
@@ -581,6 +877,7 @@
         </w:rPr>
         <w:t>OIDCuentaCorriente</w:t>
       </w:r>
+      <w:proofErr w:type="spellEnd"/>
       <w:r>
         <w:rPr>
           <w:rFonts w:ascii="Arial" w:hAnsi="Arial"/>
@@ -597,6 +894,7 @@
         </w:rPr>
         <w:t xml:space="preserve">+ </w:t>
       </w:r>
+      <w:proofErr w:type="spellStart"/>
       <w:r>
         <w:rPr>
           <w:rFonts w:ascii="Arial" w:hAnsi="Arial"/>
@@ -606,6 +904,7 @@
         </w:rPr>
         <w:t>OIDEmpresa</w:t>
       </w:r>
+      <w:proofErr w:type="spellEnd"/>
       <w:r>
         <w:rPr>
           <w:rFonts w:ascii="Arial" w:hAnsi="Arial"/>
@@ -620,8 +919,18 @@
           <w:sz w:val="26"/>
           <w:szCs w:val="26"/>
         </w:rPr>
-        <w:t xml:space="preserve"> nroCuenta</w:t>
-      </w:r>
+        <w:t xml:space="preserve"> </w:t>
+      </w:r>
+      <w:proofErr w:type="spellStart"/>
+      <w:r>
+        <w:rPr>
+          <w:rFonts w:ascii="Arial" w:hAnsi="Arial"/>
+          <w:sz w:val="26"/>
+          <w:szCs w:val="26"/>
+        </w:rPr>
+        <w:t>nroCuenta</w:t>
+      </w:r>
+      <w:proofErr w:type="spellEnd"/>
     </w:p>
     <w:p>
       <w:pPr>
@@ -648,6 +957,7 @@
         </w:rPr>
         <w:t xml:space="preserve">Revista: </w:t>
       </w:r>
+      <w:proofErr w:type="spellStart"/>
       <w:r>
         <w:rPr>
           <w:rFonts w:ascii="Arial" w:hAnsi="Arial"/>
@@ -657,6 +967,7 @@
         </w:rPr>
         <w:t>OIDRevista</w:t>
       </w:r>
+      <w:proofErr w:type="spellEnd"/>
       <w:r>
         <w:rPr>
           <w:rFonts w:ascii="Arial" w:hAnsi="Arial"/>
@@ -665,13 +976,23 @@
         </w:rPr>
         <w:t xml:space="preserve"> + </w:t>
       </w:r>
-      <w:r>
-        <w:rPr>
-          <w:rFonts w:ascii="Arial" w:hAnsi="Arial"/>
-          <w:sz w:val="26"/>
-          <w:szCs w:val="26"/>
-        </w:rPr>
-        <w:t>nroRevista + nombre</w:t>
+      <w:proofErr w:type="spellStart"/>
+      <w:r>
+        <w:rPr>
+          <w:rFonts w:ascii="Arial" w:hAnsi="Arial"/>
+          <w:sz w:val="26"/>
+          <w:szCs w:val="26"/>
+        </w:rPr>
+        <w:t>nroRevista</w:t>
+      </w:r>
+      <w:proofErr w:type="spellEnd"/>
+      <w:r>
+        <w:rPr>
+          <w:rFonts w:ascii="Arial" w:hAnsi="Arial"/>
+          <w:sz w:val="26"/>
+          <w:szCs w:val="26"/>
+        </w:rPr>
+        <w:t xml:space="preserve"> + nombre</w:t>
       </w:r>
     </w:p>
     <w:p>
@@ -699,6 +1020,7 @@
         </w:rPr>
         <w:t xml:space="preserve">Reclamo: </w:t>
       </w:r>
+      <w:proofErr w:type="spellStart"/>
       <w:r>
         <w:rPr>
           <w:rFonts w:ascii="Arial" w:hAnsi="Arial"/>
@@ -708,6 +1030,7 @@
         </w:rPr>
         <w:t>OIDReclamo</w:t>
       </w:r>
+      <w:proofErr w:type="spellEnd"/>
       <w:r>
         <w:rPr>
           <w:rFonts w:ascii="Arial" w:hAnsi="Arial"/>
@@ -722,8 +1045,27 @@
           <w:sz w:val="26"/>
           <w:szCs w:val="26"/>
         </w:rPr>
-        <w:t xml:space="preserve"> codReclamo + </w:t>
-      </w:r>
+        <w:t xml:space="preserve"> </w:t>
+      </w:r>
+      <w:proofErr w:type="spellStart"/>
+      <w:r>
+        <w:rPr>
+          <w:rFonts w:ascii="Arial" w:hAnsi="Arial"/>
+          <w:sz w:val="26"/>
+          <w:szCs w:val="26"/>
+        </w:rPr>
+        <w:t>codReclamo</w:t>
+      </w:r>
+      <w:proofErr w:type="spellEnd"/>
+      <w:r>
+        <w:rPr>
+          <w:rFonts w:ascii="Arial" w:hAnsi="Arial"/>
+          <w:sz w:val="26"/>
+          <w:szCs w:val="26"/>
+        </w:rPr>
+        <w:t xml:space="preserve"> + </w:t>
+      </w:r>
+      <w:proofErr w:type="spellStart"/>
       <w:r>
         <w:rPr>
           <w:rFonts w:ascii="Arial" w:hAnsi="Arial"/>
@@ -731,34 +1073,55 @@
           <w:szCs w:val="26"/>
           <w:u w:val="dash"/>
         </w:rPr>
-        <w:t>OIDSuscripción/Publicación</w:t>
-      </w:r>
-    </w:p>
-    <w:p>
-      <w:pPr>
-        <w:rPr>
-          <w:rFonts w:ascii="Arial" w:hAnsi="Arial"/>
-          <w:sz w:val="26"/>
-          <w:szCs w:val="26"/>
-        </w:rPr>
-      </w:pPr>
-    </w:p>
-    <w:p>
-      <w:pPr>
-        <w:rPr>
-          <w:rFonts w:ascii="Arial" w:hAnsi="Arial"/>
-          <w:sz w:val="26"/>
-          <w:szCs w:val="26"/>
-        </w:rPr>
-      </w:pPr>
-      <w:r>
-        <w:rPr>
-          <w:rFonts w:ascii="Arial" w:hAnsi="Arial"/>
-          <w:sz w:val="26"/>
-          <w:szCs w:val="26"/>
-        </w:rPr>
-        <w:t xml:space="preserve">TipoReclamo: </w:t>
-      </w:r>
+        <w:t>OIDSuscripción</w:t>
+      </w:r>
+      <w:proofErr w:type="spellEnd"/>
+      <w:r>
+        <w:rPr>
+          <w:rFonts w:ascii="Arial" w:hAnsi="Arial"/>
+          <w:sz w:val="26"/>
+          <w:szCs w:val="26"/>
+          <w:u w:val="dash"/>
+        </w:rPr>
+        <w:t>/Publicación</w:t>
+      </w:r>
+    </w:p>
+    <w:p>
+      <w:pPr>
+        <w:rPr>
+          <w:rFonts w:ascii="Arial" w:hAnsi="Arial"/>
+          <w:sz w:val="26"/>
+          <w:szCs w:val="26"/>
+        </w:rPr>
+      </w:pPr>
+    </w:p>
+    <w:p>
+      <w:pPr>
+        <w:rPr>
+          <w:rFonts w:ascii="Arial" w:hAnsi="Arial"/>
+          <w:sz w:val="26"/>
+          <w:szCs w:val="26"/>
+        </w:rPr>
+      </w:pPr>
+      <w:proofErr w:type="spellStart"/>
+      <w:r>
+        <w:rPr>
+          <w:rFonts w:ascii="Arial" w:hAnsi="Arial"/>
+          <w:sz w:val="26"/>
+          <w:szCs w:val="26"/>
+        </w:rPr>
+        <w:t>TipoReclamo</w:t>
+      </w:r>
+      <w:proofErr w:type="spellEnd"/>
+      <w:r>
+        <w:rPr>
+          <w:rFonts w:ascii="Arial" w:hAnsi="Arial"/>
+          <w:sz w:val="26"/>
+          <w:szCs w:val="26"/>
+        </w:rPr>
+        <w:t xml:space="preserve">: </w:t>
+      </w:r>
+      <w:proofErr w:type="spellStart"/>
       <w:r>
         <w:rPr>
           <w:rFonts w:ascii="Arial" w:hAnsi="Arial"/>
@@ -768,6 +1131,7 @@
         </w:rPr>
         <w:t>OIDTipoReclamo</w:t>
       </w:r>
+      <w:proofErr w:type="spellEnd"/>
       <w:r>
         <w:rPr>
           <w:rFonts w:ascii="Arial" w:hAnsi="Arial"/>
@@ -818,6 +1182,7 @@
         </w:rPr>
         <w:t xml:space="preserve">Publicidad: </w:t>
       </w:r>
+      <w:proofErr w:type="spellStart"/>
       <w:r>
         <w:rPr>
           <w:rFonts w:ascii="Arial" w:hAnsi="Arial"/>
@@ -827,6 +1192,7 @@
         </w:rPr>
         <w:t>OIDPublicidad</w:t>
       </w:r>
+      <w:proofErr w:type="spellEnd"/>
       <w:r>
         <w:rPr>
           <w:rFonts w:ascii="Arial" w:hAnsi="Arial"/>
@@ -843,6 +1209,7 @@
         </w:rPr>
         <w:t xml:space="preserve">+ </w:t>
       </w:r>
+      <w:proofErr w:type="spellStart"/>
       <w:r>
         <w:rPr>
           <w:rFonts w:ascii="Arial" w:hAnsi="Arial"/>
@@ -850,7 +1217,26 @@
           <w:szCs w:val="26"/>
           <w:u w:val="dash"/>
         </w:rPr>
-        <w:t>OIDTamañoPrecio</w:t>
+        <w:t>OIDTamaño</w:t>
+      </w:r>
+      <w:proofErr w:type="spellEnd"/>
+      <w:r>
+        <w:rPr>
+          <w:rFonts w:ascii="Arial" w:hAnsi="Arial"/>
+          <w:sz w:val="26"/>
+          <w:szCs w:val="26"/>
+          <w:u w:val="dash"/>
+        </w:rPr>
+        <w:t>/</w:t>
+      </w:r>
+      <w:r>
+        <w:rPr>
+          <w:rFonts w:ascii="Arial" w:hAnsi="Arial"/>
+          <w:sz w:val="26"/>
+          <w:szCs w:val="26"/>
+          <w:u w:val="dash"/>
+        </w:rPr>
+        <w:t>Precio</w:t>
       </w:r>
       <w:r>
         <w:rPr>
@@ -866,16 +1252,54 @@
           <w:sz w:val="26"/>
           <w:szCs w:val="26"/>
         </w:rPr>
-        <w:t xml:space="preserve"> codPublicidad + </w:t>
-      </w:r>
-      <w:r>
-        <w:rPr>
-          <w:rFonts w:ascii="Arial" w:hAnsi="Arial"/>
-          <w:sz w:val="26"/>
-          <w:szCs w:val="26"/>
-        </w:rPr>
-        <w:t>nombrePublicidad + fechaPublicidad</w:t>
-      </w:r>
+        <w:t xml:space="preserve"> </w:t>
+      </w:r>
+      <w:proofErr w:type="spellStart"/>
+      <w:r>
+        <w:rPr>
+          <w:rFonts w:ascii="Arial" w:hAnsi="Arial"/>
+          <w:sz w:val="26"/>
+          <w:szCs w:val="26"/>
+        </w:rPr>
+        <w:t>codPublicidad</w:t>
+      </w:r>
+      <w:proofErr w:type="spellEnd"/>
+      <w:r>
+        <w:rPr>
+          <w:rFonts w:ascii="Arial" w:hAnsi="Arial"/>
+          <w:sz w:val="26"/>
+          <w:szCs w:val="26"/>
+        </w:rPr>
+        <w:t xml:space="preserve"> + </w:t>
+      </w:r>
+      <w:proofErr w:type="spellStart"/>
+      <w:r>
+        <w:rPr>
+          <w:rFonts w:ascii="Arial" w:hAnsi="Arial"/>
+          <w:sz w:val="26"/>
+          <w:szCs w:val="26"/>
+        </w:rPr>
+        <w:t>nombrePublicidad</w:t>
+      </w:r>
+      <w:proofErr w:type="spellEnd"/>
+      <w:r>
+        <w:rPr>
+          <w:rFonts w:ascii="Arial" w:hAnsi="Arial"/>
+          <w:sz w:val="26"/>
+          <w:szCs w:val="26"/>
+        </w:rPr>
+        <w:t xml:space="preserve"> + </w:t>
+      </w:r>
+      <w:proofErr w:type="spellStart"/>
+      <w:r>
+        <w:rPr>
+          <w:rFonts w:ascii="Arial" w:hAnsi="Arial"/>
+          <w:sz w:val="26"/>
+          <w:szCs w:val="26"/>
+        </w:rPr>
+        <w:t>fechaPublicidad</w:t>
+      </w:r>
+      <w:proofErr w:type="spellEnd"/>
     </w:p>
     <w:p>
       <w:pPr>
@@ -902,14 +1326,25 @@
         </w:rPr>
         <w:t xml:space="preserve">Fascículo/Publicidad: </w:t>
       </w:r>
-      <w:r>
-        <w:rPr>
-          <w:rFonts w:ascii="Arial" w:hAnsi="Arial"/>
-          <w:sz w:val="26"/>
-          <w:szCs w:val="26"/>
-          <w:u w:val="single"/>
-        </w:rPr>
-        <w:t>OIDFascículo/Publicidad</w:t>
+      <w:proofErr w:type="spellStart"/>
+      <w:r>
+        <w:rPr>
+          <w:rFonts w:ascii="Arial" w:hAnsi="Arial"/>
+          <w:sz w:val="26"/>
+          <w:szCs w:val="26"/>
+          <w:u w:val="single"/>
+        </w:rPr>
+        <w:t>OIDFascículo</w:t>
+      </w:r>
+      <w:proofErr w:type="spellEnd"/>
+      <w:r>
+        <w:rPr>
+          <w:rFonts w:ascii="Arial" w:hAnsi="Arial"/>
+          <w:sz w:val="26"/>
+          <w:szCs w:val="26"/>
+          <w:u w:val="single"/>
+        </w:rPr>
+        <w:t>/Publicidad</w:t>
       </w:r>
       <w:r>
         <w:rPr>
@@ -928,6 +1363,7 @@
         </w:rPr>
         <w:t xml:space="preserve"> </w:t>
       </w:r>
+      <w:proofErr w:type="spellStart"/>
       <w:r>
         <w:rPr>
           <w:rFonts w:ascii="Arial" w:hAnsi="Arial"/>
@@ -935,7 +1371,17 @@
           <w:szCs w:val="26"/>
           <w:u w:val="dash"/>
         </w:rPr>
-        <w:t>OIDPublicación/Fascículo</w:t>
+        <w:t>OIDPublicación</w:t>
+      </w:r>
+      <w:proofErr w:type="spellEnd"/>
+      <w:r>
+        <w:rPr>
+          <w:rFonts w:ascii="Arial" w:hAnsi="Arial"/>
+          <w:sz w:val="26"/>
+          <w:szCs w:val="26"/>
+          <w:u w:val="dash"/>
+        </w:rPr>
+        <w:t>/Fascículo</w:t>
       </w:r>
       <w:r>
         <w:rPr>
@@ -954,6 +1400,7 @@
         </w:rPr>
         <w:t xml:space="preserve">+ </w:t>
       </w:r>
+      <w:proofErr w:type="spellStart"/>
       <w:r>
         <w:rPr>
           <w:rFonts w:ascii="Arial" w:hAnsi="Arial"/>
@@ -963,6 +1410,7 @@
         </w:rPr>
         <w:t>OIDPublicidad</w:t>
       </w:r>
+      <w:proofErr w:type="spellEnd"/>
     </w:p>
     <w:p>
       <w:pPr>
@@ -989,6 +1437,7 @@
         </w:rPr>
         <w:t xml:space="preserve">Sponsor: </w:t>
       </w:r>
+      <w:proofErr w:type="spellStart"/>
       <w:r>
         <w:rPr>
           <w:rFonts w:ascii="Arial" w:hAnsi="Arial"/>
@@ -998,6 +1447,7 @@
         </w:rPr>
         <w:t>OIDSponsor</w:t>
       </w:r>
+      <w:proofErr w:type="spellEnd"/>
       <w:r>
         <w:rPr>
           <w:rFonts w:ascii="Arial" w:hAnsi="Arial"/>
@@ -1048,15 +1498,167 @@
         </w:rPr>
         <w:t xml:space="preserve">Precio: </w:t>
       </w:r>
-      <w:r>
-        <w:rPr>
-          <w:rFonts w:ascii="Arial" w:hAnsi="Arial"/>
-          <w:sz w:val="26"/>
-          <w:szCs w:val="26"/>
-          <w:u w:val="single"/>
-        </w:rPr>
-        <w:t>OIDPrecio</w:t>
-      </w:r>
+      <w:proofErr w:type="spellStart"/>
+      <w:r>
+        <w:rPr>
+          <w:rFonts w:ascii="Arial" w:hAnsi="Arial"/>
+          <w:sz w:val="26"/>
+          <w:szCs w:val="26"/>
+          <w:u w:val="single"/>
+        </w:rPr>
+        <w:t>OIDTamaño</w:t>
+      </w:r>
+      <w:proofErr w:type="spellEnd"/>
+      <w:r>
+        <w:rPr>
+          <w:rFonts w:ascii="Arial" w:hAnsi="Arial"/>
+          <w:sz w:val="26"/>
+          <w:szCs w:val="26"/>
+          <w:u w:val="single"/>
+        </w:rPr>
+        <w:t>/Precio</w:t>
+      </w:r>
+      <w:r>
+        <w:rPr>
+          <w:rFonts w:ascii="Arial" w:hAnsi="Arial"/>
+          <w:sz w:val="26"/>
+          <w:szCs w:val="26"/>
+          <w:u w:val="dash"/>
+        </w:rPr>
+        <w:t xml:space="preserve"> </w:t>
+      </w:r>
+      <w:r>
+        <w:rPr>
+          <w:rFonts w:ascii="Arial" w:hAnsi="Arial"/>
+          <w:sz w:val="26"/>
+          <w:szCs w:val="26"/>
+        </w:rPr>
+        <w:t>+</w:t>
+      </w:r>
+      <w:proofErr w:type="spellStart"/>
+      <w:r>
+        <w:rPr>
+          <w:rFonts w:ascii="Arial" w:hAnsi="Arial"/>
+          <w:sz w:val="26"/>
+          <w:szCs w:val="26"/>
+        </w:rPr>
+        <w:t>cod</w:t>
+      </w:r>
+      <w:r>
+        <w:rPr>
+          <w:rFonts w:ascii="Arial" w:hAnsi="Arial"/>
+          <w:sz w:val="26"/>
+          <w:szCs w:val="26"/>
+        </w:rPr>
+        <w:t>Tamaño</w:t>
+      </w:r>
+      <w:proofErr w:type="spellEnd"/>
+      <w:r>
+        <w:rPr>
+          <w:rFonts w:ascii="Arial" w:hAnsi="Arial"/>
+          <w:sz w:val="26"/>
+          <w:szCs w:val="26"/>
+        </w:rPr>
+        <w:t>/</w:t>
+      </w:r>
+      <w:r>
+        <w:rPr>
+          <w:rFonts w:ascii="Arial" w:hAnsi="Arial"/>
+          <w:sz w:val="26"/>
+          <w:szCs w:val="26"/>
+        </w:rPr>
+        <w:t xml:space="preserve">Precio + </w:t>
+      </w:r>
+      <w:r>
+        <w:rPr>
+          <w:rFonts w:ascii="Arial" w:hAnsi="Arial"/>
+          <w:sz w:val="26"/>
+          <w:szCs w:val="26"/>
+        </w:rPr>
+        <w:t xml:space="preserve"> </w:t>
+      </w:r>
+      <w:r>
+        <w:rPr>
+          <w:rFonts w:ascii="Arial" w:hAnsi="Arial"/>
+          <w:sz w:val="26"/>
+          <w:szCs w:val="26"/>
+        </w:rPr>
+        <w:t>Precio</w:t>
+      </w:r>
+      <w:r>
+        <w:rPr>
+          <w:rFonts w:ascii="Arial" w:hAnsi="Arial"/>
+          <w:sz w:val="26"/>
+          <w:szCs w:val="26"/>
+        </w:rPr>
+        <w:t xml:space="preserve"> + </w:t>
+      </w:r>
+      <w:proofErr w:type="spellStart"/>
+      <w:r>
+        <w:rPr>
+          <w:rFonts w:ascii="Arial" w:hAnsi="Arial"/>
+          <w:sz w:val="26"/>
+          <w:szCs w:val="26"/>
+        </w:rPr>
+        <w:t>fechaDesde</w:t>
+      </w:r>
+      <w:proofErr w:type="spellEnd"/>
+      <w:r>
+        <w:rPr>
+          <w:rFonts w:ascii="Arial" w:hAnsi="Arial"/>
+          <w:sz w:val="26"/>
+          <w:szCs w:val="26"/>
+        </w:rPr>
+        <w:t xml:space="preserve"> + </w:t>
+      </w:r>
+      <w:proofErr w:type="spellStart"/>
+      <w:r>
+        <w:rPr>
+          <w:rFonts w:ascii="Arial" w:hAnsi="Arial"/>
+          <w:sz w:val="26"/>
+          <w:szCs w:val="26"/>
+        </w:rPr>
+        <w:t>fechaHasta</w:t>
+      </w:r>
+      <w:proofErr w:type="spellEnd"/>
+    </w:p>
+    <w:p>
+      <w:pPr>
+        <w:rPr>
+          <w:rFonts w:ascii="Arial" w:hAnsi="Arial"/>
+          <w:sz w:val="26"/>
+          <w:szCs w:val="26"/>
+        </w:rPr>
+      </w:pPr>
+    </w:p>
+    <w:p>
+      <w:r>
+        <w:rPr>
+          <w:rFonts w:ascii="Arial" w:hAnsi="Arial"/>
+          <w:sz w:val="26"/>
+          <w:szCs w:val="26"/>
+        </w:rPr>
+        <w:t>Tamaño</w:t>
+      </w:r>
+      <w:r>
+        <w:rPr>
+          <w:rFonts w:ascii="Arial" w:hAnsi="Arial"/>
+          <w:sz w:val="26"/>
+          <w:szCs w:val="26"/>
+        </w:rPr>
+        <w:t xml:space="preserve">: </w:t>
+      </w:r>
+      <w:proofErr w:type="spellStart"/>
+      <w:r>
+        <w:rPr>
+          <w:rFonts w:ascii="Arial" w:hAnsi="Arial"/>
+          <w:sz w:val="26"/>
+          <w:szCs w:val="26"/>
+          <w:u w:val="single"/>
+        </w:rPr>
+        <w:t>OIDTamaño</w:t>
+      </w:r>
+      <w:proofErr w:type="spellEnd"/>
       <w:r>
         <w:rPr>
           <w:rFonts w:ascii="Arial" w:hAnsi="Arial"/>
@@ -1070,128 +1672,39 @@
           <w:rFonts w:ascii="Arial" w:hAnsi="Arial"/>
           <w:sz w:val="26"/>
           <w:szCs w:val="26"/>
-          <w:u w:val="dash"/>
-        </w:rPr>
-        <w:t xml:space="preserve"> OIDTamaño</w:t>
-      </w:r>
-      <w:r>
-        <w:rPr>
-          <w:rFonts w:ascii="Arial" w:hAnsi="Arial"/>
-          <w:sz w:val="26"/>
-          <w:szCs w:val="26"/>
-        </w:rPr>
-        <w:t>+</w:t>
-      </w:r>
-      <w:r>
-        <w:rPr>
-          <w:rFonts w:ascii="Arial" w:hAnsi="Arial"/>
-          <w:sz w:val="26"/>
-          <w:szCs w:val="26"/>
-        </w:rPr>
-        <w:t>cod</w:t>
-      </w:r>
-      <w:r>
-        <w:rPr>
-          <w:rFonts w:ascii="Arial" w:hAnsi="Arial"/>
-          <w:sz w:val="26"/>
-          <w:szCs w:val="26"/>
-        </w:rPr>
-        <w:t>Tamaño/</w:t>
-      </w:r>
-      <w:r>
-        <w:rPr>
-          <w:rFonts w:ascii="Arial" w:hAnsi="Arial"/>
-          <w:sz w:val="26"/>
-          <w:szCs w:val="26"/>
-        </w:rPr>
-        <w:t xml:space="preserve">Precio + </w:t>
-      </w:r>
-      <w:r>
-        <w:rPr>
-          <w:rFonts w:ascii="Arial" w:hAnsi="Arial"/>
-          <w:sz w:val="26"/>
-          <w:szCs w:val="26"/>
         </w:rPr>
         <w:t xml:space="preserve"> </w:t>
       </w:r>
-      <w:r>
-        <w:rPr>
-          <w:rFonts w:ascii="Arial" w:hAnsi="Arial"/>
-          <w:sz w:val="26"/>
-          <w:szCs w:val="26"/>
-        </w:rPr>
-        <w:t>Precio</w:t>
-      </w:r>
-      <w:r>
-        <w:rPr>
-          <w:rFonts w:ascii="Arial" w:hAnsi="Arial"/>
-          <w:sz w:val="26"/>
-          <w:szCs w:val="26"/>
-        </w:rPr>
-        <w:t xml:space="preserve"> + fechaDesde + fechaHasta</w:t>
-      </w:r>
-    </w:p>
-    <w:p>
-      <w:pPr>
-        <w:rPr>
-          <w:rFonts w:ascii="Arial" w:hAnsi="Arial"/>
-          <w:sz w:val="26"/>
-          <w:szCs w:val="26"/>
-        </w:rPr>
-      </w:pPr>
-    </w:p>
-    <w:p>
-      <w:r>
-        <w:rPr>
-          <w:rFonts w:ascii="Arial" w:hAnsi="Arial"/>
-          <w:sz w:val="26"/>
-          <w:szCs w:val="26"/>
-        </w:rPr>
-        <w:t>Tamaño</w:t>
-      </w:r>
-      <w:r>
-        <w:rPr>
-          <w:rFonts w:ascii="Arial" w:hAnsi="Arial"/>
-          <w:sz w:val="26"/>
-          <w:szCs w:val="26"/>
-        </w:rPr>
-        <w:t xml:space="preserve">: </w:t>
-      </w:r>
-      <w:r>
-        <w:rPr>
-          <w:rFonts w:ascii="Arial" w:hAnsi="Arial"/>
-          <w:sz w:val="26"/>
-          <w:szCs w:val="26"/>
-          <w:u w:val="single"/>
-        </w:rPr>
-        <w:t>OIDTamaño</w:t>
-      </w:r>
-      <w:r>
-        <w:rPr>
-          <w:rFonts w:ascii="Arial" w:hAnsi="Arial"/>
-          <w:sz w:val="26"/>
-          <w:szCs w:val="26"/>
-        </w:rPr>
-        <w:t xml:space="preserve"> +</w:t>
-      </w:r>
-      <w:r>
-        <w:rPr>
-          <w:rFonts w:ascii="Arial" w:hAnsi="Arial"/>
-          <w:sz w:val="26"/>
-          <w:szCs w:val="26"/>
-        </w:rPr>
-        <w:t xml:space="preserve"> </w:t>
-      </w:r>
-      <w:r>
-        <w:rPr>
-          <w:rFonts w:ascii="Arial" w:hAnsi="Arial"/>
-          <w:sz w:val="26"/>
-          <w:szCs w:val="26"/>
-        </w:rPr>
-        <w:t>codTamaño + descripcion</w:t>
+      <w:proofErr w:type="spellStart"/>
+      <w:r>
+        <w:rPr>
+          <w:rFonts w:ascii="Arial" w:hAnsi="Arial"/>
+          <w:sz w:val="26"/>
+          <w:szCs w:val="26"/>
+        </w:rPr>
+        <w:t>codTamaño</w:t>
+      </w:r>
+      <w:proofErr w:type="spellEnd"/>
+      <w:r>
+        <w:rPr>
+          <w:rFonts w:ascii="Arial" w:hAnsi="Arial"/>
+          <w:sz w:val="26"/>
+          <w:szCs w:val="26"/>
+        </w:rPr>
+        <w:t xml:space="preserve"> + </w:t>
+      </w:r>
+      <w:proofErr w:type="spellStart"/>
+      <w:r>
+        <w:rPr>
+          <w:rFonts w:ascii="Arial" w:hAnsi="Arial"/>
+          <w:sz w:val="26"/>
+          <w:szCs w:val="26"/>
+        </w:rPr>
+        <w:t>descripcion</w:t>
       </w:r>
       <w:bookmarkStart w:id="0" w:name="_GoBack"/>
       <w:bookmarkEnd w:id="0"/>
+      <w:proofErr w:type="spellEnd"/>
     </w:p>
     <w:sectPr>
       <w:pgSz w:w="12240" w:h="15840"/>

</xml_diff>